<commit_message>
Updated FBR MD and added hardship md
Updated foreign-born regions metadata file with three maps created in R and added a metadata file for economic hardship
</commit_message>
<xml_diff>
--- a/Metadata/Foreign-born Regions MD.docx
+++ b/Metadata/Foreign-born Regions MD.docx
@@ -769,7 +769,9 @@
       <w:pPr>
         <w:spacing w:before="280" w:line="240" w:lineRule="auto"/>
         <w:ind w:left="0" w:firstLine="0"/>
-        <w:rPr/>
+        <w:rPr>
+          <w:rFonts w:ascii="Lora" w:cs="Lora" w:eastAsia="Lora" w:hAnsi="Lora"/>
+        </w:rPr>
       </w:pPr>
       <w:r>
         <w:rPr>
@@ -777,6 +779,259 @@
           <w:rtl w:val="0"/>
         </w:rPr>
         <w:t xml:space="preserve">North America is limited to the United States and Canada, whereas Central America, the Caribbean, and South America have been combined into Latin America.</w:t>
+      </w:r>
+    </w:p>
+    <w:p>
+      <w:pPr>
+        <w:spacing w:before="280" w:line="240" w:lineRule="auto"/>
+        <w:ind w:left="0" w:firstLine="0"/>
+        <w:rPr>
+          <w:rFonts w:ascii="Lora" w:cs="Lora" w:eastAsia="Lora" w:hAnsi="Lora"/>
+          <w:b w:val="1"/>
+          <w:sz w:val="26"/>
+          <w:szCs w:val="26"/>
+        </w:rPr>
+      </w:pPr>
+      <w:r>
+        <w:rPr>
+          <w:rFonts w:ascii="Lora" w:cs="Lora" w:eastAsia="Lora" w:hAnsi="Lora"/>
+          <w:b w:val="1"/>
+          <w:sz w:val="26"/>
+          <w:szCs w:val="26"/>
+          <w:rtl w:val="0"/>
+        </w:rPr>
+        <w:t xml:space="preserve">Sample Maps:</w:t>
+      </w:r>
+    </w:p>
+    <w:p>
+      <w:pPr>
+        <w:spacing w:before="280" w:line="240" w:lineRule="auto"/>
+        <w:ind w:left="0" w:firstLine="0"/>
+        <w:rPr>
+          <w:rFonts w:ascii="Lora" w:cs="Lora" w:eastAsia="Lora" w:hAnsi="Lora"/>
+        </w:rPr>
+      </w:pPr>
+      <w:r>
+        <w:rPr>
+          <w:rFonts w:ascii="Lora" w:cs="Lora" w:eastAsia="Lora" w:hAnsi="Lora"/>
+          <w:rtl w:val="0"/>
+        </w:rPr>
+        <w:t xml:space="preserve">Here are a few maps showcasing three of the variables (PCT_FB, PCT_FB_EU, PCT_FB_AS):</w:t>
+      </w:r>
+    </w:p>
+    <w:p>
+      <w:pPr>
+        <w:spacing w:before="280" w:line="240" w:lineRule="auto"/>
+        <w:ind w:left="0" w:firstLine="0"/>
+        <w:rPr>
+          <w:rFonts w:ascii="Lora" w:cs="Lora" w:eastAsia="Lora" w:hAnsi="Lora"/>
+        </w:rPr>
+      </w:pPr>
+      <w:r>
+        <w:rPr>
+          <w:rFonts w:ascii="Lora" w:cs="Lora" w:eastAsia="Lora" w:hAnsi="Lora"/>
+        </w:rPr>
+        <w:drawing>
+          <wp:inline distB="114300" distT="114300" distL="114300" distR="114300">
+            <wp:extent cx="5943600" cy="4483100"/>
+            <wp:effectExtent b="0" l="0" r="0" t="0"/>
+            <wp:docPr id="3" name="image2.png"/>
+            <a:graphic>
+              <a:graphicData uri="http://schemas.openxmlformats.org/drawingml/2006/picture">
+                <pic:pic>
+                  <pic:nvPicPr>
+                    <pic:cNvPr id="0" name="image2.png"/>
+                    <pic:cNvPicPr preferRelativeResize="0"/>
+                  </pic:nvPicPr>
+                  <pic:blipFill>
+                    <a:blip r:embed="rId7"/>
+                    <a:srcRect b="0" l="0" r="0" t="0"/>
+                    <a:stretch>
+                      <a:fillRect/>
+                    </a:stretch>
+                  </pic:blipFill>
+                  <pic:spPr>
+                    <a:xfrm>
+                      <a:off x="0" y="0"/>
+                      <a:ext cx="5943600" cy="4483100"/>
+                    </a:xfrm>
+                    <a:prstGeom prst="rect"/>
+                    <a:ln/>
+                  </pic:spPr>
+                </pic:pic>
+              </a:graphicData>
+            </a:graphic>
+          </wp:inline>
+        </w:drawing>
+      </w:r>
+      <w:r>
+        <w:rPr>
+          <w:rtl w:val="0"/>
+        </w:rPr>
+      </w:r>
+    </w:p>
+    <w:p>
+      <w:pPr>
+        <w:spacing w:before="280" w:line="240" w:lineRule="auto"/>
+        <w:ind w:left="0" w:firstLine="0"/>
+        <w:jc w:val="center"/>
+        <w:rPr>
+          <w:rFonts w:ascii="Lora" w:cs="Lora" w:eastAsia="Lora" w:hAnsi="Lora"/>
+          <w:sz w:val="18"/>
+          <w:szCs w:val="18"/>
+        </w:rPr>
+      </w:pPr>
+      <w:r>
+        <w:rPr>
+          <w:rFonts w:ascii="Lora" w:cs="Lora" w:eastAsia="Lora" w:hAnsi="Lora"/>
+          <w:sz w:val="18"/>
+          <w:szCs w:val="18"/>
+          <w:rtl w:val="0"/>
+        </w:rPr>
+        <w:t xml:space="preserve">Map of the percent of the foreign-born population by census tract</w:t>
+      </w:r>
+    </w:p>
+    <w:p>
+      <w:pPr>
+        <w:spacing w:before="280" w:line="240" w:lineRule="auto"/>
+        <w:ind w:left="0" w:firstLine="0"/>
+        <w:rPr>
+          <w:rFonts w:ascii="Lora" w:cs="Lora" w:eastAsia="Lora" w:hAnsi="Lora"/>
+        </w:rPr>
+      </w:pPr>
+      <w:r>
+        <w:rPr>
+          <w:rFonts w:ascii="Lora" w:cs="Lora" w:eastAsia="Lora" w:hAnsi="Lora"/>
+        </w:rPr>
+        <w:drawing>
+          <wp:inline distB="114300" distT="114300" distL="114300" distR="114300">
+            <wp:extent cx="5943600" cy="4483100"/>
+            <wp:effectExtent b="0" l="0" r="0" t="0"/>
+            <wp:docPr id="2" name="image1.png"/>
+            <a:graphic>
+              <a:graphicData uri="http://schemas.openxmlformats.org/drawingml/2006/picture">
+                <pic:pic>
+                  <pic:nvPicPr>
+                    <pic:cNvPr id="0" name="image1.png"/>
+                    <pic:cNvPicPr preferRelativeResize="0"/>
+                  </pic:nvPicPr>
+                  <pic:blipFill>
+                    <a:blip r:embed="rId8"/>
+                    <a:srcRect b="0" l="0" r="0" t="0"/>
+                    <a:stretch>
+                      <a:fillRect/>
+                    </a:stretch>
+                  </pic:blipFill>
+                  <pic:spPr>
+                    <a:xfrm>
+                      <a:off x="0" y="0"/>
+                      <a:ext cx="5943600" cy="4483100"/>
+                    </a:xfrm>
+                    <a:prstGeom prst="rect"/>
+                    <a:ln/>
+                  </pic:spPr>
+                </pic:pic>
+              </a:graphicData>
+            </a:graphic>
+          </wp:inline>
+        </w:drawing>
+      </w:r>
+      <w:r>
+        <w:rPr>
+          <w:rtl w:val="0"/>
+        </w:rPr>
+      </w:r>
+    </w:p>
+    <w:p>
+      <w:pPr>
+        <w:spacing w:before="280" w:line="240" w:lineRule="auto"/>
+        <w:jc w:val="center"/>
+        <w:rPr>
+          <w:rFonts w:ascii="Lora" w:cs="Lora" w:eastAsia="Lora" w:hAnsi="Lora"/>
+        </w:rPr>
+      </w:pPr>
+      <w:r>
+        <w:rPr>
+          <w:rFonts w:ascii="Lora" w:cs="Lora" w:eastAsia="Lora" w:hAnsi="Lora"/>
+          <w:sz w:val="18"/>
+          <w:szCs w:val="18"/>
+          <w:rtl w:val="0"/>
+        </w:rPr>
+        <w:t xml:space="preserve">Map of the percent of the foreign-born population from Europe by census tract</w:t>
+      </w:r>
+      <w:r>
+        <w:rPr>
+          <w:rtl w:val="0"/>
+        </w:rPr>
+      </w:r>
+    </w:p>
+    <w:p>
+      <w:pPr>
+        <w:spacing w:before="280" w:line="240" w:lineRule="auto"/>
+        <w:ind w:left="0" w:firstLine="0"/>
+        <w:rPr>
+          <w:rFonts w:ascii="Lora" w:cs="Lora" w:eastAsia="Lora" w:hAnsi="Lora"/>
+        </w:rPr>
+      </w:pPr>
+      <w:r>
+        <w:rPr>
+          <w:rFonts w:ascii="Lora" w:cs="Lora" w:eastAsia="Lora" w:hAnsi="Lora"/>
+        </w:rPr>
+        <w:drawing>
+          <wp:inline distB="114300" distT="114300" distL="114300" distR="114300">
+            <wp:extent cx="5943600" cy="4483100"/>
+            <wp:effectExtent b="0" l="0" r="0" t="0"/>
+            <wp:docPr id="1" name="image3.png"/>
+            <a:graphic>
+              <a:graphicData uri="http://schemas.openxmlformats.org/drawingml/2006/picture">
+                <pic:pic>
+                  <pic:nvPicPr>
+                    <pic:cNvPr id="0" name="image3.png"/>
+                    <pic:cNvPicPr preferRelativeResize="0"/>
+                  </pic:nvPicPr>
+                  <pic:blipFill>
+                    <a:blip r:embed="rId9"/>
+                    <a:srcRect b="0" l="0" r="0" t="0"/>
+                    <a:stretch>
+                      <a:fillRect/>
+                    </a:stretch>
+                  </pic:blipFill>
+                  <pic:spPr>
+                    <a:xfrm>
+                      <a:off x="0" y="0"/>
+                      <a:ext cx="5943600" cy="4483100"/>
+                    </a:xfrm>
+                    <a:prstGeom prst="rect"/>
+                    <a:ln/>
+                  </pic:spPr>
+                </pic:pic>
+              </a:graphicData>
+            </a:graphic>
+          </wp:inline>
+        </w:drawing>
+      </w:r>
+      <w:r>
+        <w:rPr>
+          <w:rtl w:val="0"/>
+        </w:rPr>
+      </w:r>
+    </w:p>
+    <w:p>
+      <w:pPr>
+        <w:spacing w:before="280" w:line="240" w:lineRule="auto"/>
+        <w:jc w:val="center"/>
+        <w:rPr>
+          <w:rFonts w:ascii="Lora" w:cs="Lora" w:eastAsia="Lora" w:hAnsi="Lora"/>
+        </w:rPr>
+      </w:pPr>
+      <w:r>
+        <w:rPr>
+          <w:rFonts w:ascii="Lora" w:cs="Lora" w:eastAsia="Lora" w:hAnsi="Lora"/>
+          <w:sz w:val="18"/>
+          <w:szCs w:val="18"/>
+          <w:rtl w:val="0"/>
+        </w:rPr>
+        <w:t xml:space="preserve">Map of the percent of the foreign-born population from Asia by census tract</w:t>
       </w:r>
       <w:r>
         <w:rPr>

</xml_diff>